<commit_message>
adjust formatting of place holders
</commit_message>
<xml_diff>
--- a/Branches/2.0/src/Word/Blocks/iResearch_(Dual Pie Chart).docx
+++ b/Branches/2.0/src/Word/Blocks/iResearch_(Dual Pie Chart).docx
@@ -2,147 +2,103 @@
 <file path=word/document.xml><?xml version="1.0" encoding="utf-8"?>
 <w:document xmlns:ve="http://schemas.openxmlformats.org/markup-compatibility/2006" xmlns:o="urn:schemas-microsoft-com:office:office" xmlns:r="http://schemas.openxmlformats.org/officeDocument/2006/relationships" xmlns:m="http://schemas.openxmlformats.org/officeDocument/2006/math" xmlns:v="urn:schemas-microsoft-com:vml" xmlns:wp="http://schemas.openxmlformats.org/drawingml/2006/wordprocessingDrawing" xmlns:w10="urn:schemas-microsoft-com:office:word" xmlns:w="http://schemas.openxmlformats.org/wordprocessingml/2006/main" xmlns:wne="http://schemas.microsoft.com/office/word/2006/wordml">
   <w:body>
-    <w:p/>
     <w:tbl>
       <w:tblPr>
         <w:tblW w:w="5000" w:type="pct"/>
+        <w:tblInd w:w="108" w:type="dxa"/>
+        <w:shd w:val="clear" w:color="auto" w:fill="FFFFFF"/>
         <w:tblLook w:val="01E0"/>
       </w:tblPr>
       <w:tblGrid>
-        <w:gridCol w:w="4622"/>
-        <w:gridCol w:w="4623"/>
+        <w:gridCol w:w="5079"/>
+        <w:gridCol w:w="232"/>
+        <w:gridCol w:w="5072"/>
       </w:tblGrid>
       <w:tr>
+        <w:trPr>
+          <w:trHeight w:val="344"/>
+        </w:trPr>
         <w:tc>
           <w:tcPr>
-            <w:tcW w:w="5000" w:type="pct"/>
-            <w:gridSpan w:val="2"/>
-            <w:shd w:val="clear" w:color="auto" w:fill="B2B3B6"/>
-            <w:vAlign w:val="center"/>
+            <w:tcW w:w="2454" w:type="pct"/>
+            <w:tcBorders>
+              <w:top w:val="single" w:sz="6" w:space="0" w:color="396295"/>
+              <w:bottom w:val="single" w:sz="6" w:space="0" w:color="396295"/>
+            </w:tcBorders>
+            <w:shd w:val="clear" w:color="auto" w:fill="FFFFFF"/>
           </w:tcPr>
           <w:p>
             <w:pPr>
-              <w:pStyle w:val="iRChartTitle"/>
+              <w:pStyle w:val="iRPlaceholderTitle"/>
             </w:pPr>
             <w:r>
-              <w:rPr>
-                <w:rStyle w:val="iRChartNumberChar"/>
-              </w:rPr>
-              <w:t>Chart ##:</w:t>
+              <w:t>Chart 1</w:t>
             </w:r>
             <w:r>
-              <w:t xml:space="preserve"> Chart Title</w:t>
+              <w:t xml:space="preserve"> </w:t>
+            </w:r>
+            <w:r>
+              <w:tab/>
+            </w:r>
+          </w:p>
+        </w:tc>
+        <w:tc>
+          <w:tcPr>
+            <w:tcW w:w="120" w:type="pct"/>
+            <w:shd w:val="clear" w:color="auto" w:fill="FFFFFF"/>
+          </w:tcPr>
+          <w:p>
+            <w:pPr>
+              <w:pStyle w:val="iRPlaceholderTitle"/>
+            </w:pPr>
+          </w:p>
+        </w:tc>
+        <w:tc>
+          <w:tcPr>
+            <w:tcW w:w="2426" w:type="pct"/>
+            <w:tcBorders>
+              <w:top w:val="single" w:sz="6" w:space="0" w:color="396295"/>
+              <w:bottom w:val="single" w:sz="6" w:space="0" w:color="396295"/>
+            </w:tcBorders>
+            <w:shd w:val="clear" w:color="auto" w:fill="FFFFFF"/>
+          </w:tcPr>
+          <w:p>
+            <w:pPr>
+              <w:pStyle w:val="iRPlaceholderTitle"/>
+            </w:pPr>
+            <w:r>
+              <w:t>Chart 2</w:t>
             </w:r>
           </w:p>
         </w:tc>
       </w:tr>
       <w:tr>
+        <w:trPr>
+          <w:trHeight w:val="3177"/>
+        </w:trPr>
         <w:tc>
           <w:tcPr>
-            <w:tcW w:w="5000" w:type="pct"/>
-            <w:gridSpan w:val="2"/>
-            <w:shd w:val="clear" w:color="auto" w:fill="4D6894"/>
-          </w:tcPr>
-          <w:p>
-            <w:pPr>
-              <w:rPr>
-                <w:sz w:val="4"/>
-                <w:szCs w:val="4"/>
-              </w:rPr>
-            </w:pPr>
-          </w:p>
-        </w:tc>
-      </w:tr>
-      <w:tr>
-        <w:tc>
-          <w:tcPr>
-            <w:tcW w:w="5000" w:type="pct"/>
-            <w:gridSpan w:val="2"/>
-            <w:shd w:val="clear" w:color="auto" w:fill="auto"/>
-          </w:tcPr>
-          <w:p>
-            <w:pPr>
-              <w:rPr>
-                <w:sz w:val="10"/>
-                <w:szCs w:val="10"/>
-              </w:rPr>
-            </w:pPr>
-          </w:p>
-        </w:tc>
-      </w:tr>
-      <w:tr>
-        <w:tc>
-          <w:tcPr>
-            <w:tcW w:w="2500" w:type="pct"/>
-          </w:tcPr>
-          <w:p>
-            <w:pPr>
-              <w:pStyle w:val="iRChartHeading"/>
-            </w:pPr>
-            <w:r>
-              <w:t>Chart Heading</w:t>
-            </w:r>
-          </w:p>
-        </w:tc>
-        <w:tc>
-          <w:tcPr>
-            <w:tcW w:w="2500" w:type="pct"/>
-          </w:tcPr>
-          <w:p>
-            <w:pPr>
-              <w:pStyle w:val="iRChartHeading"/>
-            </w:pPr>
-            <w:r>
-              <w:t>Chart Heading</w:t>
-            </w:r>
-          </w:p>
-        </w:tc>
-      </w:tr>
-      <w:tr>
-        <w:tc>
-          <w:tcPr>
-            <w:tcW w:w="2500" w:type="pct"/>
-          </w:tcPr>
-          <w:p>
-            <w:pPr>
-              <w:rPr>
-                <w:sz w:val="10"/>
-                <w:szCs w:val="10"/>
-              </w:rPr>
-            </w:pPr>
-          </w:p>
-        </w:tc>
-        <w:tc>
-          <w:tcPr>
-            <w:tcW w:w="2500" w:type="pct"/>
-          </w:tcPr>
-          <w:p>
-            <w:pPr>
-              <w:rPr>
-                <w:sz w:val="10"/>
-                <w:szCs w:val="10"/>
-              </w:rPr>
-            </w:pPr>
-          </w:p>
-        </w:tc>
-      </w:tr>
-      <w:tr>
-        <w:tc>
-          <w:tcPr>
-            <w:tcW w:w="2500" w:type="pct"/>
+            <w:tcW w:w="2454" w:type="pct"/>
+            <w:tcBorders>
+              <w:top w:val="single" w:sz="6" w:space="0" w:color="396295"/>
+              <w:bottom w:val="single" w:sz="6" w:space="0" w:color="396295"/>
+            </w:tcBorders>
+            <w:shd w:val="clear" w:color="auto" w:fill="FFFFFF"/>
           </w:tcPr>
           <w:p>
             <w:pPr>
               <w:jc w:val="center"/>
+              <w:rPr>
+                <w:rFonts w:ascii="Calibri" w:hAnsi="Calibri" w:cs="Calibri"/>
+              </w:rPr>
             </w:pPr>
             <w:r>
               <w:rPr>
-                <w:noProof/>
-                <w:color w:val="315184"/>
+                <w:rFonts w:ascii="Calibri" w:hAnsi="Calibri" w:cs="Calibri"/>
               </w:rPr>
               <w:drawing>
                 <wp:inline distT="0" distB="0" distL="0" distR="0">
-                  <wp:extent cx="2833620" cy="2021983"/>
+                  <wp:extent cx="3083139" cy="1971304"/>
                   <wp:effectExtent l="0" t="0" r="0" b="0"/>
                   <wp:docPr id="1" name="Chart 1"/>
                   <wp:cNvGraphicFramePr/>
@@ -158,19 +114,42 @@
         </w:tc>
         <w:tc>
           <w:tcPr>
-            <w:tcW w:w="2500" w:type="pct"/>
+            <w:tcW w:w="120" w:type="pct"/>
+            <w:shd w:val="clear" w:color="auto" w:fill="FFFFFF"/>
           </w:tcPr>
           <w:p>
             <w:pPr>
               <w:jc w:val="center"/>
+              <w:rPr>
+                <w:rFonts w:ascii="Calibri" w:hAnsi="Calibri" w:cs="Calibri"/>
+                <w:noProof/>
+              </w:rPr>
+            </w:pPr>
+          </w:p>
+        </w:tc>
+        <w:tc>
+          <w:tcPr>
+            <w:tcW w:w="2426" w:type="pct"/>
+            <w:tcBorders>
+              <w:top w:val="single" w:sz="6" w:space="0" w:color="396295"/>
+              <w:bottom w:val="single" w:sz="6" w:space="0" w:color="396295"/>
+            </w:tcBorders>
+            <w:shd w:val="clear" w:color="auto" w:fill="FFFFFF"/>
+          </w:tcPr>
+          <w:p>
+            <w:pPr>
+              <w:jc w:val="center"/>
+              <w:rPr>
+                <w:rFonts w:ascii="Calibri" w:hAnsi="Calibri" w:cs="Calibri"/>
+              </w:rPr>
             </w:pPr>
             <w:r>
               <w:rPr>
-                <w:noProof/>
+                <w:rFonts w:ascii="Calibri" w:hAnsi="Calibri" w:cs="Calibri"/>
               </w:rPr>
               <w:drawing>
                 <wp:inline distT="0" distB="0" distL="0" distR="0">
-                  <wp:extent cx="2833620" cy="2021983"/>
+                  <wp:extent cx="3083139" cy="1971304"/>
                   <wp:effectExtent l="0" t="0" r="0" b="0"/>
                   <wp:docPr id="2" name="Chart 1"/>
                   <wp:cNvGraphicFramePr/>
@@ -186,104 +165,67 @@
         </w:tc>
       </w:tr>
       <w:tr>
+        <w:trPr>
+          <w:trHeight w:val="229"/>
+        </w:trPr>
         <w:tc>
           <w:tcPr>
-            <w:tcW w:w="5000" w:type="pct"/>
-            <w:gridSpan w:val="2"/>
-            <w:shd w:val="clear" w:color="auto" w:fill="E7EBF2"/>
+            <w:tcW w:w="2454" w:type="pct"/>
+            <w:tcBorders>
+              <w:top w:val="single" w:sz="6" w:space="0" w:color="396295"/>
+            </w:tcBorders>
+            <w:shd w:val="clear" w:color="auto" w:fill="FFFFFF"/>
           </w:tcPr>
           <w:p>
             <w:pPr>
-              <w:rPr>
-                <w:rStyle w:val="iRChartNoteDarkChar"/>
-                <w:sz w:val="4"/>
-                <w:szCs w:val="4"/>
-              </w:rPr>
+              <w:pStyle w:val="iRPlaceholderNote"/>
+            </w:pPr>
+            <w:r>
+              <w:t>Source: HC</w:t>
+            </w:r>
+          </w:p>
+        </w:tc>
+        <w:tc>
+          <w:tcPr>
+            <w:tcW w:w="120" w:type="pct"/>
+            <w:shd w:val="clear" w:color="auto" w:fill="FFFFFF"/>
+          </w:tcPr>
+          <w:p>
+            <w:pPr>
+              <w:pStyle w:val="iRPlaceholderNote"/>
             </w:pPr>
           </w:p>
         </w:tc>
-      </w:tr>
-      <w:tr>
         <w:tc>
           <w:tcPr>
-            <w:tcW w:w="5000" w:type="pct"/>
-            <w:gridSpan w:val="2"/>
-            <w:shd w:val="clear" w:color="auto" w:fill="E7EBF2"/>
+            <w:tcW w:w="2426" w:type="pct"/>
+            <w:tcBorders>
+              <w:top w:val="single" w:sz="6" w:space="0" w:color="396295"/>
+            </w:tcBorders>
+            <w:shd w:val="clear" w:color="auto" w:fill="FFFFFF"/>
           </w:tcPr>
           <w:p>
             <w:pPr>
-              <w:rPr>
-                <w:sz w:val="14"/>
-                <w:szCs w:val="14"/>
-              </w:rPr>
+              <w:pStyle w:val="iRPlaceholderNote"/>
             </w:pPr>
             <w:r>
-              <w:rPr>
-                <w:rStyle w:val="iRChartNoteDarkChar"/>
-              </w:rPr>
-              <w:t xml:space="preserve">Chart Note </w:t>
+              <w:t xml:space="preserve">Source: </w:t>
             </w:r>
             <w:r>
               <w:rPr>
-                <w:rStyle w:val="iRChartNoteDarkChar"/>
+                <w:rFonts w:cs="Tahoma"/>
               </w:rPr>
-              <w:t xml:space="preserve">Dark </w:t>
+              <w:t>HC</w:t>
             </w:r>
-            <w:r>
-              <w:rPr>
-                <w:sz w:val="14"/>
-                <w:szCs w:val="14"/>
-              </w:rPr>
-              <w:t xml:space="preserve"> </w:t>
-            </w:r>
-            <w:r>
-              <w:rPr>
-                <w:rStyle w:val="iRChartNoteLightChar"/>
-              </w:rPr>
-              <w:t xml:space="preserve">(Chart Note </w:t>
-            </w:r>
-            <w:r>
-              <w:rPr>
-                <w:rStyle w:val="iRChartNoteLightChar"/>
-              </w:rPr>
-              <w:t xml:space="preserve">Light </w:t>
-            </w:r>
-            <w:r>
-              <w:rPr>
-                <w:rStyle w:val="iRChartNoteLightChar"/>
-              </w:rPr>
-              <w:t>)</w:t>
-            </w:r>
-          </w:p>
-        </w:tc>
-      </w:tr>
-      <w:tr>
-        <w:tc>
-          <w:tcPr>
-            <w:tcW w:w="5000" w:type="pct"/>
-            <w:gridSpan w:val="2"/>
-            <w:shd w:val="clear" w:color="auto" w:fill="E7EBF2"/>
-          </w:tcPr>
-          <w:p>
-            <w:pPr>
-              <w:rPr>
-                <w:rStyle w:val="iRChartNoteDarkChar"/>
-                <w:sz w:val="4"/>
-                <w:szCs w:val="4"/>
-              </w:rPr>
-            </w:pPr>
           </w:p>
         </w:tc>
       </w:tr>
     </w:tbl>
     <w:p/>
     <w:sectPr>
-      <w:headerReference w:type="default" r:id="rId9"/>
-      <w:footerReference w:type="default" r:id="rId10"/>
       <w:pgSz w:w="11909" w:h="16834" w:code="9"/>
-      <w:pgMar w:top="1892" w:right="1440" w:bottom="1440" w:left="1440" w:header="720" w:footer="720" w:gutter="0"/>
+      <w:pgMar w:top="720" w:right="1022" w:bottom="1080" w:left="720" w:header="720" w:footer="720" w:gutter="0"/>
       <w:cols w:space="720"/>
-      <w:titlePg/>
       <w:docGrid w:linePitch="360"/>
     </w:sectPr>
   </w:body>
@@ -292,14 +234,14 @@
 
 <file path=word/endnotes.xml><?xml version="1.0" encoding="utf-8"?>
 <w:endnotes xmlns:ve="http://schemas.openxmlformats.org/markup-compatibility/2006" xmlns:o="urn:schemas-microsoft-com:office:office" xmlns:r="http://schemas.openxmlformats.org/officeDocument/2006/relationships" xmlns:m="http://schemas.openxmlformats.org/officeDocument/2006/math" xmlns:v="urn:schemas-microsoft-com:vml" xmlns:wp="http://schemas.openxmlformats.org/drawingml/2006/wordprocessingDrawing" xmlns:w10="urn:schemas-microsoft-com:office:word" xmlns:w="http://schemas.openxmlformats.org/wordprocessingml/2006/main" xmlns:wne="http://schemas.microsoft.com/office/word/2006/wordml">
-  <w:endnote w:type="separator" w:id="0">
+  <w:endnote w:type="separator" w:id="-1">
     <w:p>
       <w:r>
         <w:separator/>
       </w:r>
     </w:p>
   </w:endnote>
-  <w:endnote w:type="continuationSeparator" w:id="1">
+  <w:endnote w:type="continuationSeparator" w:id="0">
     <w:p>
       <w:r>
         <w:continuationSeparator/>
@@ -309,187 +251,16 @@
 </w:endnotes>
 </file>
 
-<file path=word/footer1.xml><?xml version="1.0" encoding="utf-8"?>
-<w:ftr xmlns:ve="http://schemas.openxmlformats.org/markup-compatibility/2006" xmlns:o="urn:schemas-microsoft-com:office:office" xmlns:r="http://schemas.openxmlformats.org/officeDocument/2006/relationships" xmlns:m="http://schemas.openxmlformats.org/officeDocument/2006/math" xmlns:v="urn:schemas-microsoft-com:vml" xmlns:wp="http://schemas.openxmlformats.org/drawingml/2006/wordprocessingDrawing" xmlns:w10="urn:schemas-microsoft-com:office:word" xmlns:w="http://schemas.openxmlformats.org/wordprocessingml/2006/main" xmlns:wne="http://schemas.microsoft.com/office/word/2006/wordml">
-  <w:tbl>
-    <w:tblPr>
-      <w:tblW w:w="5000" w:type="pct"/>
-      <w:tblLook w:val="01E0"/>
-    </w:tblPr>
-    <w:tblGrid>
-      <w:gridCol w:w="431"/>
-      <w:gridCol w:w="4596"/>
-      <w:gridCol w:w="4218"/>
-    </w:tblGrid>
-    <w:tr>
-      <w:tc>
-        <w:tcPr>
-          <w:tcW w:w="432" w:type="dxa"/>
-          <w:shd w:val="clear" w:color="auto" w:fill="012464"/>
-          <w:vAlign w:val="center"/>
-        </w:tcPr>
-        <w:p>
-          <w:pPr>
-            <w:pStyle w:val="Footer"/>
-            <w:jc w:val="center"/>
-            <w:rPr>
-              <w:sz w:val="16"/>
-              <w:szCs w:val="16"/>
-            </w:rPr>
-          </w:pPr>
-          <w:r>
-            <w:rPr>
-              <w:rStyle w:val="PageNumber"/>
-              <w:sz w:val="16"/>
-              <w:szCs w:val="16"/>
-            </w:rPr>
-            <w:fldChar w:fldCharType="begin"/>
-          </w:r>
-          <w:r>
-            <w:rPr>
-              <w:rStyle w:val="PageNumber"/>
-              <w:sz w:val="16"/>
-              <w:szCs w:val="16"/>
-            </w:rPr>
-            <w:instrText xml:space="preserve"> PAGE </w:instrText>
-          </w:r>
-          <w:r>
-            <w:rPr>
-              <w:rStyle w:val="PageNumber"/>
-              <w:sz w:val="16"/>
-              <w:szCs w:val="16"/>
-            </w:rPr>
-            <w:fldChar w:fldCharType="separate"/>
-          </w:r>
-          <w:r>
-            <w:rPr>
-              <w:rStyle w:val="PageNumber"/>
-              <w:noProof/>
-              <w:sz w:val="16"/>
-              <w:szCs w:val="16"/>
-            </w:rPr>
-            <w:t>2</w:t>
-          </w:r>
-          <w:r>
-            <w:rPr>
-              <w:rStyle w:val="PageNumber"/>
-              <w:sz w:val="16"/>
-              <w:szCs w:val="16"/>
-            </w:rPr>
-            <w:fldChar w:fldCharType="end"/>
-          </w:r>
-        </w:p>
-      </w:tc>
-      <w:tc>
-        <w:tcPr>
-          <w:tcW w:w="4561" w:type="dxa"/>
-          <w:vAlign w:val="center"/>
-        </w:tcPr>
-        <w:p>
-          <w:pPr>
-            <w:pStyle w:val="Footer"/>
-            <w:jc w:val="right"/>
-          </w:pPr>
-          <w:r>
-            <w:rPr>
-              <w:noProof/>
-            </w:rPr>
-            <w:drawing>
-              <wp:inline distT="0" distB="0" distL="0" distR="0">
-                <wp:extent cx="2755900" cy="161290"/>
-                <wp:effectExtent l="19050" t="0" r="6350" b="0"/>
-                <wp:docPr id="3" name="Picture 3" descr="iR_Website_Footer"/>
-                <wp:cNvGraphicFramePr>
-                  <a:graphicFrameLocks xmlns:a="http://schemas.openxmlformats.org/drawingml/2006/main" noChangeAspect="1"/>
-                </wp:cNvGraphicFramePr>
-                <a:graphic xmlns:a="http://schemas.openxmlformats.org/drawingml/2006/main">
-                  <a:graphicData uri="http://schemas.openxmlformats.org/drawingml/2006/picture">
-                    <pic:pic xmlns:pic="http://schemas.openxmlformats.org/drawingml/2006/picture">
-                      <pic:nvPicPr>
-                        <pic:cNvPr id="0" name="Picture 3" descr="iR_Website_Footer"/>
-                        <pic:cNvPicPr>
-                          <a:picLocks noChangeAspect="1" noChangeArrowheads="1"/>
-                        </pic:cNvPicPr>
-                      </pic:nvPicPr>
-                      <pic:blipFill>
-                        <a:blip r:embed="rId1"/>
-                        <a:srcRect/>
-                        <a:stretch>
-                          <a:fillRect/>
-                        </a:stretch>
-                      </pic:blipFill>
-                      <pic:spPr bwMode="auto">
-                        <a:xfrm>
-                          <a:off x="0" y="0"/>
-                          <a:ext cx="2755900" cy="161290"/>
-                        </a:xfrm>
-                        <a:prstGeom prst="rect">
-                          <a:avLst/>
-                        </a:prstGeom>
-                        <a:noFill/>
-                        <a:ln w="9525">
-                          <a:noFill/>
-                          <a:miter lim="800000"/>
-                          <a:headEnd/>
-                          <a:tailEnd/>
-                        </a:ln>
-                      </pic:spPr>
-                    </pic:pic>
-                  </a:graphicData>
-                </a:graphic>
-              </wp:inline>
-            </w:drawing>
-          </w:r>
-        </w:p>
-      </w:tc>
-      <w:tc>
-        <w:tcPr>
-          <w:tcW w:w="4233" w:type="dxa"/>
-          <w:shd w:val="clear" w:color="auto" w:fill="012464"/>
-          <w:vAlign w:val="center"/>
-        </w:tcPr>
-        <w:p>
-          <w:pPr>
-            <w:pStyle w:val="Footer"/>
-            <w:jc w:val="right"/>
-            <w:rPr>
-              <w:color w:val="FFFFFF"/>
-              <w:sz w:val="16"/>
-              <w:szCs w:val="16"/>
-            </w:rPr>
-          </w:pPr>
-          <w:fldSimple w:instr=" DOCPROPERTY  iR_Company_or_Sector_Name  \* MERGEFORMAT ">
-            <w:r>
-              <w:rPr>
-                <w:color w:val="FFFFFF"/>
-                <w:sz w:val="16"/>
-                <w:szCs w:val="16"/>
-              </w:rPr>
-              <w:t xml:space="preserve"> #Company/Sector-Name#</w:t>
-            </w:r>
-          </w:fldSimple>
-        </w:p>
-      </w:tc>
-    </w:tr>
-  </w:tbl>
-  <w:p>
-    <w:pPr>
-      <w:pStyle w:val="Footer"/>
-    </w:pPr>
-  </w:p>
-</w:ftr>
-</file>
-
 <file path=word/footnotes.xml><?xml version="1.0" encoding="utf-8"?>
 <w:footnotes xmlns:ve="http://schemas.openxmlformats.org/markup-compatibility/2006" xmlns:o="urn:schemas-microsoft-com:office:office" xmlns:r="http://schemas.openxmlformats.org/officeDocument/2006/relationships" xmlns:m="http://schemas.openxmlformats.org/officeDocument/2006/math" xmlns:v="urn:schemas-microsoft-com:vml" xmlns:wp="http://schemas.openxmlformats.org/drawingml/2006/wordprocessingDrawing" xmlns:w10="urn:schemas-microsoft-com:office:word" xmlns:w="http://schemas.openxmlformats.org/wordprocessingml/2006/main" xmlns:wne="http://schemas.microsoft.com/office/word/2006/wordml">
-  <w:footnote w:type="separator" w:id="0">
+  <w:footnote w:type="separator" w:id="-1">
     <w:p>
       <w:r>
         <w:separator/>
       </w:r>
     </w:p>
   </w:footnote>
-  <w:footnote w:type="continuationSeparator" w:id="1">
+  <w:footnote w:type="continuationSeparator" w:id="0">
     <w:p>
       <w:r>
         <w:continuationSeparator/>
@@ -497,104 +268,6 @@
     </w:p>
   </w:footnote>
 </w:footnotes>
-</file>
-
-<file path=word/header1.xml><?xml version="1.0" encoding="utf-8"?>
-<w:hdr xmlns:ve="http://schemas.openxmlformats.org/markup-compatibility/2006" xmlns:o="urn:schemas-microsoft-com:office:office" xmlns:r="http://schemas.openxmlformats.org/officeDocument/2006/relationships" xmlns:m="http://schemas.openxmlformats.org/officeDocument/2006/math" xmlns:v="urn:schemas-microsoft-com:vml" xmlns:wp="http://schemas.openxmlformats.org/drawingml/2006/wordprocessingDrawing" xmlns:w10="urn:schemas-microsoft-com:office:word" xmlns:w="http://schemas.openxmlformats.org/wordprocessingml/2006/main" xmlns:wne="http://schemas.microsoft.com/office/word/2006/wordml">
-  <w:tbl>
-    <w:tblPr>
-      <w:tblW w:w="5000" w:type="pct"/>
-      <w:tblLook w:val="01E0"/>
-    </w:tblPr>
-    <w:tblGrid>
-      <w:gridCol w:w="7668"/>
-      <w:gridCol w:w="1577"/>
-    </w:tblGrid>
-    <w:tr>
-      <w:trPr>
-        <w:trHeight w:val="864"/>
-      </w:trPr>
-      <w:tc>
-        <w:tcPr>
-          <w:tcW w:w="4147" w:type="pct"/>
-          <w:shd w:val="clear" w:color="auto" w:fill="D9DEE8"/>
-        </w:tcPr>
-        <w:p>
-          <w:pPr>
-            <w:pStyle w:val="Header"/>
-          </w:pPr>
-        </w:p>
-      </w:tc>
-      <w:tc>
-        <w:tcPr>
-          <w:tcW w:w="853" w:type="pct"/>
-          <w:vMerge w:val="restart"/>
-        </w:tcPr>
-        <w:p>
-          <w:pPr>
-            <w:pStyle w:val="Header"/>
-          </w:pPr>
-          <w:r>
-            <w:t>logo</w:t>
-          </w:r>
-        </w:p>
-      </w:tc>
-    </w:tr>
-    <w:tr>
-      <w:trPr>
-        <w:trHeight w:val="70"/>
-      </w:trPr>
-      <w:tc>
-        <w:tcPr>
-          <w:tcW w:w="4147" w:type="pct"/>
-          <w:shd w:val="clear" w:color="auto" w:fill="E6E9EF"/>
-        </w:tcPr>
-        <w:p>
-          <w:pPr>
-            <w:pStyle w:val="Header"/>
-            <w:rPr>
-              <w:color w:val="012464"/>
-              <w:sz w:val="20"/>
-              <w:szCs w:val="20"/>
-            </w:rPr>
-          </w:pPr>
-          <w:fldSimple w:instr=" DOCPROPERTY  iR_Country_or_Sector  \* MERGEFORMAT ">
-            <w:r>
-              <w:rPr>
-                <w:color w:val="012464"/>
-                <w:sz w:val="20"/>
-                <w:szCs w:val="20"/>
-              </w:rPr>
-              <w:t xml:space="preserve"> #Country/Sector-Name#</w:t>
-            </w:r>
-          </w:fldSimple>
-        </w:p>
-      </w:tc>
-      <w:tc>
-        <w:tcPr>
-          <w:tcW w:w="853" w:type="pct"/>
-          <w:vMerge/>
-          <w:shd w:val="clear" w:color="auto" w:fill="E6E9EF"/>
-        </w:tcPr>
-        <w:p>
-          <w:pPr>
-            <w:pStyle w:val="Header"/>
-            <w:rPr>
-              <w:color w:val="012464"/>
-              <w:sz w:val="20"/>
-              <w:szCs w:val="20"/>
-            </w:rPr>
-          </w:pPr>
-        </w:p>
-      </w:tc>
-    </w:tr>
-  </w:tbl>
-  <w:p>
-    <w:pPr>
-      <w:pStyle w:val="Header"/>
-    </w:pPr>
-  </w:p>
-</w:hdr>
 </file>
 
 <file path=word/numbering.xml><?xml version="1.0" encoding="utf-8"?>
@@ -2283,146 +1956,90 @@
       <w:szCs w:val="4"/>
     </w:rPr>
   </w:style>
-  <w:style w:type="paragraph" w:customStyle="1" w:styleId="iRSectionTitle">
-    <w:name w:val="iR Section Title"/>
+  <w:style w:type="paragraph" w:customStyle="1" w:styleId="iRWithinSubsectionTitle">
+    <w:name w:val="iR Within Subsection Title"/>
     <w:basedOn w:val="Normal"/>
-    <w:rsid w:val="00CF3508"/>
+    <w:next w:val="Normal"/>
+    <w:qFormat/>
+    <w:rsid w:val="0079637B"/>
+    <w:rPr>
+      <w:rFonts w:ascii="Calibri" w:eastAsia="Calibri" w:hAnsi="Calibri" w:cs="Calibri"/>
+      <w:b/>
+      <w:bCs/>
+      <w:sz w:val="22"/>
+      <w:szCs w:val="22"/>
+    </w:rPr>
+  </w:style>
+  <w:style w:type="table" w:customStyle="1" w:styleId="TableGrid1">
+    <w:name w:val="Table Grid1"/>
+    <w:basedOn w:val="TableNormal"/>
+    <w:next w:val="TableGrid"/>
+    <w:rsid w:val="00796D39"/>
+    <w:rPr>
+      <w:rFonts w:ascii="Times" w:hAnsi="Times" w:cs="Times"/>
+    </w:rPr>
+    <w:tblPr>
+      <w:tblInd w:w="0" w:type="dxa"/>
+      <w:tblBorders>
+        <w:top w:val="single" w:sz="4" w:space="0" w:color="auto"/>
+        <w:left w:val="single" w:sz="4" w:space="0" w:color="auto"/>
+        <w:bottom w:val="single" w:sz="4" w:space="0" w:color="auto"/>
+        <w:right w:val="single" w:sz="4" w:space="0" w:color="auto"/>
+        <w:insideH w:val="single" w:sz="4" w:space="0" w:color="auto"/>
+        <w:insideV w:val="single" w:sz="4" w:space="0" w:color="auto"/>
+      </w:tblBorders>
+      <w:tblCellMar>
+        <w:top w:w="0" w:type="dxa"/>
+        <w:left w:w="108" w:type="dxa"/>
+        <w:bottom w:w="0" w:type="dxa"/>
+        <w:right w:w="108" w:type="dxa"/>
+      </w:tblCellMar>
+    </w:tblPr>
+  </w:style>
+  <w:style w:type="paragraph" w:customStyle="1" w:styleId="iRPlaceholderTitle">
+    <w:name w:val="iR Placeholder Title"/>
+    <w:basedOn w:val="Normal"/>
+    <w:qFormat/>
+    <w:rsid w:val="00796D39"/>
     <w:pPr>
-      <w:shd w:val="clear" w:color="auto" w:fill="E7EBF2"/>
-      <w:spacing w:line="440" w:lineRule="exact"/>
+      <w:spacing w:before="40" w:after="40"/>
     </w:pPr>
     <w:rPr>
-      <w:color w:val="012464"/>
-      <w:sz w:val="36"/>
-      <w:szCs w:val="36"/>
+      <w:rFonts w:ascii="Calibri" w:hAnsi="Calibri" w:cs="Calibri"/>
+      <w:b/>
+      <w:bCs/>
+      <w:sz w:val="22"/>
+      <w:szCs w:val="22"/>
     </w:rPr>
   </w:style>
-  <w:style w:type="paragraph" w:customStyle="1" w:styleId="iRSubSectionTitle">
-    <w:name w:val="iR SubSection Title"/>
+  <w:style w:type="paragraph" w:customStyle="1" w:styleId="iRPlaceholderNote">
+    <w:name w:val="iR Placeholder Note"/>
     <w:basedOn w:val="Normal"/>
-    <w:next w:val="Normal"/>
-    <w:rsid w:val="00D06AAC"/>
+    <w:qFormat/>
+    <w:rsid w:val="00796D39"/>
     <w:pPr>
-      <w:shd w:val="clear" w:color="auto" w:fill="939598"/>
-      <w:spacing w:line="240" w:lineRule="exact"/>
+      <w:spacing w:before="40"/>
     </w:pPr>
     <w:rPr>
-      <w:color w:val="FFFFFF"/>
+      <w:rFonts w:ascii="Calibri" w:hAnsi="Calibri" w:cs="Calibri"/>
+      <w:sz w:val="16"/>
+      <w:szCs w:val="16"/>
     </w:rPr>
   </w:style>
-  <w:style w:type="paragraph" w:customStyle="1" w:styleId="iRChartTitle">
-    <w:name w:val="iR Chart Title"/>
-    <w:basedOn w:val="Normal"/>
-    <w:link w:val="iRChartTitleChar"/>
-    <w:rsid w:val="0029382F"/>
-    <w:pPr>
-      <w:spacing w:line="400" w:lineRule="exact"/>
-    </w:pPr>
+  <w:style w:type="paragraph" w:customStyle="1" w:styleId="iRPlaceholderRef">
+    <w:name w:val="iR Placeholder Ref"/>
+    <w:basedOn w:val="iRPlaceholderTitle"/>
+    <w:qFormat/>
+    <w:rsid w:val="00F33DED"/>
     <w:rPr>
-      <w:color w:val="FFFFFF"/>
-      <w:sz w:val="20"/>
-      <w:szCs w:val="20"/>
-    </w:rPr>
-  </w:style>
-  <w:style w:type="paragraph" w:customStyle="1" w:styleId="iRChartNoteDark">
-    <w:name w:val="iR Chart Note (Dark)"/>
-    <w:basedOn w:val="Normal"/>
-    <w:link w:val="iRChartNoteDarkChar"/>
-    <w:rsid w:val="006570DE"/>
-    <w:rPr>
-      <w:color w:val="315184"/>
-      <w:sz w:val="14"/>
-      <w:szCs w:val="14"/>
-    </w:rPr>
-  </w:style>
-  <w:style w:type="character" w:customStyle="1" w:styleId="iRChartNoteDarkChar">
-    <w:name w:val="iR Chart Note (Dark) Char"/>
-    <w:basedOn w:val="DefaultParagraphFont"/>
-    <w:link w:val="iRChartNoteDark"/>
-    <w:rsid w:val="006570DE"/>
-    <w:rPr>
-      <w:rFonts w:ascii="Myriad Pro" w:hAnsi="Myriad Pro"/>
-      <w:color w:val="315184"/>
-      <w:sz w:val="14"/>
-      <w:szCs w:val="14"/>
-      <w:lang w:val="en-US" w:eastAsia="en-US" w:bidi="ar-SA"/>
-    </w:rPr>
-  </w:style>
-  <w:style w:type="paragraph" w:customStyle="1" w:styleId="iRChartNoteLight">
-    <w:name w:val="iR Chart Note (Light)"/>
-    <w:basedOn w:val="Normal"/>
-    <w:link w:val="iRChartNoteLightChar"/>
-    <w:rsid w:val="006570DE"/>
-    <w:rPr>
-      <w:color w:val="8092B1"/>
-      <w:sz w:val="14"/>
-      <w:szCs w:val="14"/>
-    </w:rPr>
-  </w:style>
-  <w:style w:type="character" w:customStyle="1" w:styleId="iRChartNoteLightChar">
-    <w:name w:val="iR Chart Note (Light) Char"/>
-    <w:basedOn w:val="DefaultParagraphFont"/>
-    <w:link w:val="iRChartNoteLight"/>
-    <w:rsid w:val="006570DE"/>
-    <w:rPr>
-      <w:rFonts w:ascii="Myriad Pro" w:hAnsi="Myriad Pro"/>
-      <w:color w:val="8092B1"/>
-      <w:sz w:val="14"/>
-      <w:szCs w:val="14"/>
-      <w:lang w:val="en-US" w:eastAsia="en-US" w:bidi="ar-SA"/>
-    </w:rPr>
-  </w:style>
-  <w:style w:type="paragraph" w:customStyle="1" w:styleId="iRChartHeading">
-    <w:name w:val="iR Chart Heading"/>
-    <w:basedOn w:val="Normal"/>
-    <w:rsid w:val="001343D1"/>
-    <w:pPr>
-      <w:shd w:val="clear" w:color="auto" w:fill="BEC8D9"/>
-      <w:spacing w:line="240" w:lineRule="exact"/>
-      <w:jc w:val="center"/>
-    </w:pPr>
-    <w:rPr>
-      <w:color w:val="FFFFFF"/>
-      <w:sz w:val="20"/>
-      <w:szCs w:val="20"/>
-    </w:rPr>
-  </w:style>
-  <w:style w:type="paragraph" w:customStyle="1" w:styleId="iRChartNumber">
-    <w:name w:val="iR Chart Number"/>
-    <w:basedOn w:val="iRChartTitle"/>
-    <w:link w:val="iRChartNumberChar"/>
-    <w:rsid w:val="000259A2"/>
-    <w:rPr>
-      <w:b/>
-      <w:bCs/>
-    </w:rPr>
-  </w:style>
-  <w:style w:type="character" w:customStyle="1" w:styleId="iRChartTitleChar">
-    <w:name w:val="iR Chart Title Char"/>
-    <w:basedOn w:val="DefaultParagraphFont"/>
-    <w:link w:val="iRChartTitle"/>
-    <w:rsid w:val="000259A2"/>
-    <w:rPr>
-      <w:rFonts w:ascii="Myriad Pro" w:hAnsi="Myriad Pro"/>
-      <w:color w:val="FFFFFF"/>
-      <w:lang w:val="en-US" w:eastAsia="en-US" w:bidi="ar-SA"/>
-    </w:rPr>
-  </w:style>
-  <w:style w:type="character" w:customStyle="1" w:styleId="iRChartNumberChar">
-    <w:name w:val="iR Chart Number Char"/>
-    <w:basedOn w:val="iRChartTitleChar"/>
-    <w:link w:val="iRChartNumber"/>
-    <w:rsid w:val="000259A2"/>
-    <w:rPr>
-      <w:b/>
-      <w:bCs/>
+      <w:vertAlign w:val="superscript"/>
     </w:rPr>
   </w:style>
   <w:style w:type="paragraph" w:styleId="BalloonText">
     <w:name w:val="Balloon Text"/>
     <w:basedOn w:val="Normal"/>
     <w:link w:val="BalloonTextChar"/>
-    <w:rsid w:val="00120684"/>
+    <w:rsid w:val="00504F80"/>
     <w:rPr>
       <w:rFonts w:ascii="Tahoma" w:hAnsi="Tahoma" w:cs="Tahoma"/>
       <w:sz w:val="16"/>
@@ -2433,7 +2050,7 @@
     <w:name w:val="Balloon Text Char"/>
     <w:basedOn w:val="DefaultParagraphFont"/>
     <w:link w:val="BalloonText"/>
-    <w:rsid w:val="00120684"/>
+    <w:rsid w:val="00504F80"/>
     <w:rPr>
       <w:rFonts w:ascii="Tahoma" w:hAnsi="Tahoma" w:cs="Tahoma"/>
       <w:sz w:val="16"/>
@@ -2447,6 +2064,7 @@
 <c:chartSpace xmlns:c="http://schemas.openxmlformats.org/drawingml/2006/chart" xmlns:a="http://schemas.openxmlformats.org/drawingml/2006/main" xmlns:r="http://schemas.openxmlformats.org/officeDocument/2006/relationships">
   <c:date1904 val="1"/>
   <c:lang val="en-US"/>
+  <c:clrMapOvr bg1="lt1" tx1="dk1" bg2="lt2" tx2="dk2" accent1="accent1" accent2="accent2" accent3="accent3" accent4="accent4" accent5="accent5" accent6="accent6" hlink="hlink" folHlink="folHlink"/>
   <c:chart>
     <c:autoTitleDeleted val="1"/>
     <c:plotArea>
@@ -2473,9 +2091,9 @@
           </c:dLbls>
           <c:cat>
             <c:strRef>
-              <c:f>Sheet1!$A$2:$A$7</c:f>
+              <c:f>Sheet1!$A$2:$A$8</c:f>
               <c:strCache>
-                <c:ptCount val="6"/>
+                <c:ptCount val="7"/>
                 <c:pt idx="0">
                   <c:v>Slice A</c:v>
                 </c:pt>
@@ -2494,32 +2112,38 @@
                 <c:pt idx="5">
                   <c:v>Slice F</c:v>
                 </c:pt>
+                <c:pt idx="6">
+                  <c:v>Slife G</c:v>
+                </c:pt>
               </c:strCache>
             </c:strRef>
           </c:cat>
           <c:val>
             <c:numRef>
-              <c:f>Sheet1!$B$2:$B$7</c:f>
+              <c:f>Sheet1!$B$2:$B$8</c:f>
               <c:numCache>
                 <c:formatCode>General</c:formatCode>
-                <c:ptCount val="6"/>
+                <c:ptCount val="7"/>
                 <c:pt idx="0">
-                  <c:v>4</c:v>
+                  <c:v>1</c:v>
                 </c:pt>
                 <c:pt idx="1">
-                  <c:v>3.5</c:v>
+                  <c:v>2</c:v>
                 </c:pt>
                 <c:pt idx="2">
                   <c:v>3</c:v>
                 </c:pt>
                 <c:pt idx="3">
-                  <c:v>2.5</c:v>
+                  <c:v>4</c:v>
                 </c:pt>
                 <c:pt idx="4">
-                  <c:v>2</c:v>
+                  <c:v>5</c:v>
                 </c:pt>
                 <c:pt idx="5">
-                  <c:v>1.5</c:v>
+                  <c:v>6</c:v>
+                </c:pt>
+                <c:pt idx="6">
+                  <c:v>7</c:v>
                 </c:pt>
               </c:numCache>
             </c:numRef>
@@ -2543,12 +2167,16 @@
     <a:lstStyle/>
     <a:p>
       <a:pPr>
-        <a:defRPr sz="700"/>
+        <a:defRPr sz="900">
+          <a:latin typeface="Calibri" pitchFamily="34" charset="0"/>
+          <a:ea typeface="Verdana" pitchFamily="34" charset="0"/>
+          <a:cs typeface="Calibri" pitchFamily="34" charset="0"/>
+        </a:defRPr>
       </a:pPr>
       <a:endParaRPr lang="en-US"/>
     </a:p>
   </c:txPr>
-  <c:externalData r:id="rId1"/>
+  <c:externalData r:id="rId2"/>
 </c:chartSpace>
 </file>
 
@@ -2556,6 +2184,7 @@
 <c:chartSpace xmlns:c="http://schemas.openxmlformats.org/drawingml/2006/chart" xmlns:a="http://schemas.openxmlformats.org/drawingml/2006/main" xmlns:r="http://schemas.openxmlformats.org/officeDocument/2006/relationships">
   <c:date1904 val="1"/>
   <c:lang val="en-US"/>
+  <c:clrMapOvr bg1="lt1" tx1="dk1" bg2="lt2" tx2="dk2" accent1="accent1" accent2="accent2" accent3="accent3" accent4="accent4" accent5="accent5" accent6="accent6" hlink="hlink" folHlink="folHlink"/>
   <c:chart>
     <c:autoTitleDeleted val="1"/>
     <c:plotArea>
@@ -2582,9 +2211,9 @@
           </c:dLbls>
           <c:cat>
             <c:strRef>
-              <c:f>Sheet1!$A$2:$A$7</c:f>
+              <c:f>Sheet1!$A$2:$A$8</c:f>
               <c:strCache>
-                <c:ptCount val="6"/>
+                <c:ptCount val="7"/>
                 <c:pt idx="0">
                   <c:v>Slice A</c:v>
                 </c:pt>
@@ -2603,15 +2232,18 @@
                 <c:pt idx="5">
                   <c:v>Slice F</c:v>
                 </c:pt>
+                <c:pt idx="6">
+                  <c:v>Slife G</c:v>
+                </c:pt>
               </c:strCache>
             </c:strRef>
           </c:cat>
           <c:val>
             <c:numRef>
-              <c:f>Sheet1!$B$2:$B$7</c:f>
+              <c:f>Sheet1!$B$2:$B$8</c:f>
               <c:numCache>
                 <c:formatCode>General</c:formatCode>
-                <c:ptCount val="6"/>
+                <c:ptCount val="7"/>
                 <c:pt idx="0">
                   <c:v>1</c:v>
                 </c:pt>
@@ -2629,6 +2261,9 @@
                 </c:pt>
                 <c:pt idx="5">
                   <c:v>6</c:v>
+                </c:pt>
+                <c:pt idx="6">
+                  <c:v>7</c:v>
                 </c:pt>
               </c:numCache>
             </c:numRef>
@@ -2652,12 +2287,16 @@
     <a:lstStyle/>
     <a:p>
       <a:pPr>
-        <a:defRPr sz="700"/>
+        <a:defRPr sz="900">
+          <a:latin typeface="Calibri" pitchFamily="34" charset="0"/>
+          <a:ea typeface="Verdana" pitchFamily="34" charset="0"/>
+          <a:cs typeface="Calibri" pitchFamily="34" charset="0"/>
+        </a:defRPr>
       </a:pPr>
       <a:endParaRPr lang="en-US"/>
     </a:p>
   </c:txPr>
-  <c:externalData r:id="rId1"/>
+  <c:externalData r:id="rId2"/>
 </c:chartSpace>
 </file>
 
@@ -2704,14 +2343,14 @@
     </a:clrScheme>
     <a:fontScheme name="iResearch">
       <a:majorFont>
-        <a:latin typeface="Myriad Pro"/>
-        <a:ea typeface=""/>
-        <a:cs typeface="Tahoma"/>
+        <a:latin typeface="Calibri"/>
+        <a:ea typeface="Calibri"/>
+        <a:cs typeface="Calibri"/>
       </a:majorFont>
       <a:minorFont>
-        <a:latin typeface="Myriad Pro"/>
-        <a:ea typeface=""/>
-        <a:cs typeface="Tahoma"/>
+        <a:latin typeface="Calibri"/>
+        <a:ea typeface="Calibri"/>
+        <a:cs typeface="Calibri"/>
       </a:minorFont>
     </a:fontScheme>
     <a:fmtScheme name="iResearch">
@@ -2884,4 +2523,446 @@
   <a:objectDefaults/>
   <a:extraClrSchemeLst/>
 </a:theme>
+</file>
+
+<file path=word/theme/themeOverride1.xml><?xml version="1.0" encoding="utf-8"?>
+<a:themeOverride xmlns:a="http://schemas.openxmlformats.org/drawingml/2006/main">
+  <a:clrScheme name="iResearch">
+    <a:dk1>
+      <a:srgbClr val="000000"/>
+    </a:dk1>
+    <a:lt1>
+      <a:srgbClr val="FFFFFF"/>
+    </a:lt1>
+    <a:dk2>
+      <a:srgbClr val="012464"/>
+    </a:dk2>
+    <a:lt2>
+      <a:srgbClr val="FFFFFF"/>
+    </a:lt2>
+    <a:accent1>
+      <a:srgbClr val="012464"/>
+    </a:accent1>
+    <a:accent2>
+      <a:srgbClr val="26467C"/>
+    </a:accent2>
+    <a:accent3>
+      <a:srgbClr val="4D6692"/>
+    </a:accent3>
+    <a:accent4>
+      <a:srgbClr val="7387AA"/>
+    </a:accent4>
+    <a:accent5>
+      <a:srgbClr val="99A7C0"/>
+    </a:accent5>
+    <a:accent6>
+      <a:srgbClr val="B8CCE4"/>
+    </a:accent6>
+    <a:hlink>
+      <a:srgbClr val="BFC8D8"/>
+    </a:hlink>
+    <a:folHlink>
+      <a:srgbClr val="8DB3E2"/>
+    </a:folHlink>
+  </a:clrScheme>
+  <a:fontScheme name="iResearch">
+    <a:majorFont>
+      <a:latin typeface="Myriad Pro"/>
+      <a:ea typeface=""/>
+      <a:cs typeface="Tahoma"/>
+    </a:majorFont>
+    <a:minorFont>
+      <a:latin typeface="Myriad Pro"/>
+      <a:ea typeface=""/>
+      <a:cs typeface="Tahoma"/>
+    </a:minorFont>
+  </a:fontScheme>
+  <a:fmtScheme name="iResearch">
+    <a:fillStyleLst>
+      <a:solidFill>
+        <a:schemeClr val="phClr"/>
+      </a:solidFill>
+      <a:gradFill rotWithShape="1">
+        <a:gsLst>
+          <a:gs pos="0">
+            <a:schemeClr val="phClr">
+              <a:tint val="50000"/>
+              <a:satMod val="300000"/>
+            </a:schemeClr>
+          </a:gs>
+          <a:gs pos="35000">
+            <a:schemeClr val="phClr">
+              <a:tint val="37000"/>
+              <a:satMod val="300000"/>
+            </a:schemeClr>
+          </a:gs>
+          <a:gs pos="100000">
+            <a:schemeClr val="phClr">
+              <a:tint val="15000"/>
+              <a:satMod val="350000"/>
+            </a:schemeClr>
+          </a:gs>
+        </a:gsLst>
+        <a:lin ang="16200000" scaled="1"/>
+      </a:gradFill>
+      <a:gradFill rotWithShape="1">
+        <a:gsLst>
+          <a:gs pos="0">
+            <a:schemeClr val="phClr">
+              <a:shade val="51000"/>
+              <a:satMod val="130000"/>
+            </a:schemeClr>
+          </a:gs>
+          <a:gs pos="80000">
+            <a:schemeClr val="phClr">
+              <a:shade val="93000"/>
+              <a:satMod val="130000"/>
+            </a:schemeClr>
+          </a:gs>
+          <a:gs pos="100000">
+            <a:schemeClr val="phClr">
+              <a:shade val="94000"/>
+              <a:satMod val="135000"/>
+            </a:schemeClr>
+          </a:gs>
+        </a:gsLst>
+        <a:lin ang="16200000" scaled="0"/>
+      </a:gradFill>
+    </a:fillStyleLst>
+    <a:lnStyleLst>
+      <a:ln w="9525" cap="flat" cmpd="sng" algn="ctr">
+        <a:solidFill>
+          <a:schemeClr val="phClr">
+            <a:shade val="95000"/>
+            <a:satMod val="105000"/>
+          </a:schemeClr>
+        </a:solidFill>
+        <a:prstDash val="solid"/>
+      </a:ln>
+      <a:ln w="25400" cap="flat" cmpd="sng" algn="ctr">
+        <a:solidFill>
+          <a:schemeClr val="phClr"/>
+        </a:solidFill>
+        <a:prstDash val="solid"/>
+      </a:ln>
+      <a:ln w="38100" cap="flat" cmpd="sng" algn="ctr">
+        <a:solidFill>
+          <a:schemeClr val="phClr"/>
+        </a:solidFill>
+        <a:prstDash val="solid"/>
+      </a:ln>
+    </a:lnStyleLst>
+    <a:effectStyleLst>
+      <a:effectStyle>
+        <a:effectLst>
+          <a:outerShdw blurRad="40000" dist="20000" dir="5400000" rotWithShape="0">
+            <a:srgbClr val="000000">
+              <a:alpha val="38000"/>
+            </a:srgbClr>
+          </a:outerShdw>
+        </a:effectLst>
+      </a:effectStyle>
+      <a:effectStyle>
+        <a:effectLst>
+          <a:outerShdw blurRad="40000" dist="23000" dir="5400000" rotWithShape="0">
+            <a:srgbClr val="000000">
+              <a:alpha val="35000"/>
+            </a:srgbClr>
+          </a:outerShdw>
+        </a:effectLst>
+      </a:effectStyle>
+      <a:effectStyle>
+        <a:effectLst>
+          <a:outerShdw blurRad="40000" dist="23000" dir="5400000" rotWithShape="0">
+            <a:srgbClr val="000000">
+              <a:alpha val="35000"/>
+            </a:srgbClr>
+          </a:outerShdw>
+        </a:effectLst>
+        <a:scene3d>
+          <a:camera prst="orthographicFront">
+            <a:rot lat="0" lon="0" rev="0"/>
+          </a:camera>
+          <a:lightRig rig="threePt" dir="t">
+            <a:rot lat="0" lon="0" rev="1200000"/>
+          </a:lightRig>
+        </a:scene3d>
+        <a:sp3d>
+          <a:bevelT w="63500" h="25400"/>
+        </a:sp3d>
+      </a:effectStyle>
+    </a:effectStyleLst>
+    <a:bgFillStyleLst>
+      <a:solidFill>
+        <a:schemeClr val="phClr"/>
+      </a:solidFill>
+      <a:gradFill rotWithShape="1">
+        <a:gsLst>
+          <a:gs pos="0">
+            <a:schemeClr val="phClr">
+              <a:tint val="40000"/>
+              <a:satMod val="350000"/>
+            </a:schemeClr>
+          </a:gs>
+          <a:gs pos="40000">
+            <a:schemeClr val="phClr">
+              <a:tint val="45000"/>
+              <a:shade val="99000"/>
+              <a:satMod val="350000"/>
+            </a:schemeClr>
+          </a:gs>
+          <a:gs pos="100000">
+            <a:schemeClr val="phClr">
+              <a:shade val="20000"/>
+              <a:satMod val="255000"/>
+            </a:schemeClr>
+          </a:gs>
+        </a:gsLst>
+        <a:path path="circle">
+          <a:fillToRect l="50000" t="-80000" r="50000" b="180000"/>
+        </a:path>
+      </a:gradFill>
+      <a:gradFill rotWithShape="1">
+        <a:gsLst>
+          <a:gs pos="0">
+            <a:schemeClr val="phClr">
+              <a:tint val="80000"/>
+              <a:satMod val="300000"/>
+            </a:schemeClr>
+          </a:gs>
+          <a:gs pos="100000">
+            <a:schemeClr val="phClr">
+              <a:shade val="30000"/>
+              <a:satMod val="200000"/>
+            </a:schemeClr>
+          </a:gs>
+        </a:gsLst>
+        <a:path path="circle">
+          <a:fillToRect l="50000" t="50000" r="50000" b="50000"/>
+        </a:path>
+      </a:gradFill>
+    </a:bgFillStyleLst>
+  </a:fmtScheme>
+</a:themeOverride>
+</file>
+
+<file path=word/theme/themeOverride2.xml><?xml version="1.0" encoding="utf-8"?>
+<a:themeOverride xmlns:a="http://schemas.openxmlformats.org/drawingml/2006/main">
+  <a:clrScheme name="iResearch">
+    <a:dk1>
+      <a:srgbClr val="000000"/>
+    </a:dk1>
+    <a:lt1>
+      <a:srgbClr val="FFFFFF"/>
+    </a:lt1>
+    <a:dk2>
+      <a:srgbClr val="012464"/>
+    </a:dk2>
+    <a:lt2>
+      <a:srgbClr val="FFFFFF"/>
+    </a:lt2>
+    <a:accent1>
+      <a:srgbClr val="012464"/>
+    </a:accent1>
+    <a:accent2>
+      <a:srgbClr val="26467C"/>
+    </a:accent2>
+    <a:accent3>
+      <a:srgbClr val="4D6692"/>
+    </a:accent3>
+    <a:accent4>
+      <a:srgbClr val="7387AA"/>
+    </a:accent4>
+    <a:accent5>
+      <a:srgbClr val="99A7C0"/>
+    </a:accent5>
+    <a:accent6>
+      <a:srgbClr val="B8CCE4"/>
+    </a:accent6>
+    <a:hlink>
+      <a:srgbClr val="BFC8D8"/>
+    </a:hlink>
+    <a:folHlink>
+      <a:srgbClr val="8DB3E2"/>
+    </a:folHlink>
+  </a:clrScheme>
+  <a:fontScheme name="iResearch">
+    <a:majorFont>
+      <a:latin typeface="Myriad Pro"/>
+      <a:ea typeface=""/>
+      <a:cs typeface="Tahoma"/>
+    </a:majorFont>
+    <a:minorFont>
+      <a:latin typeface="Myriad Pro"/>
+      <a:ea typeface=""/>
+      <a:cs typeface="Tahoma"/>
+    </a:minorFont>
+  </a:fontScheme>
+  <a:fmtScheme name="iResearch">
+    <a:fillStyleLst>
+      <a:solidFill>
+        <a:schemeClr val="phClr"/>
+      </a:solidFill>
+      <a:gradFill rotWithShape="1">
+        <a:gsLst>
+          <a:gs pos="0">
+            <a:schemeClr val="phClr">
+              <a:tint val="50000"/>
+              <a:satMod val="300000"/>
+            </a:schemeClr>
+          </a:gs>
+          <a:gs pos="35000">
+            <a:schemeClr val="phClr">
+              <a:tint val="37000"/>
+              <a:satMod val="300000"/>
+            </a:schemeClr>
+          </a:gs>
+          <a:gs pos="100000">
+            <a:schemeClr val="phClr">
+              <a:tint val="15000"/>
+              <a:satMod val="350000"/>
+            </a:schemeClr>
+          </a:gs>
+        </a:gsLst>
+        <a:lin ang="16200000" scaled="1"/>
+      </a:gradFill>
+      <a:gradFill rotWithShape="1">
+        <a:gsLst>
+          <a:gs pos="0">
+            <a:schemeClr val="phClr">
+              <a:shade val="51000"/>
+              <a:satMod val="130000"/>
+            </a:schemeClr>
+          </a:gs>
+          <a:gs pos="80000">
+            <a:schemeClr val="phClr">
+              <a:shade val="93000"/>
+              <a:satMod val="130000"/>
+            </a:schemeClr>
+          </a:gs>
+          <a:gs pos="100000">
+            <a:schemeClr val="phClr">
+              <a:shade val="94000"/>
+              <a:satMod val="135000"/>
+            </a:schemeClr>
+          </a:gs>
+        </a:gsLst>
+        <a:lin ang="16200000" scaled="0"/>
+      </a:gradFill>
+    </a:fillStyleLst>
+    <a:lnStyleLst>
+      <a:ln w="9525" cap="flat" cmpd="sng" algn="ctr">
+        <a:solidFill>
+          <a:schemeClr val="phClr">
+            <a:shade val="95000"/>
+            <a:satMod val="105000"/>
+          </a:schemeClr>
+        </a:solidFill>
+        <a:prstDash val="solid"/>
+      </a:ln>
+      <a:ln w="25400" cap="flat" cmpd="sng" algn="ctr">
+        <a:solidFill>
+          <a:schemeClr val="phClr"/>
+        </a:solidFill>
+        <a:prstDash val="solid"/>
+      </a:ln>
+      <a:ln w="38100" cap="flat" cmpd="sng" algn="ctr">
+        <a:solidFill>
+          <a:schemeClr val="phClr"/>
+        </a:solidFill>
+        <a:prstDash val="solid"/>
+      </a:ln>
+    </a:lnStyleLst>
+    <a:effectStyleLst>
+      <a:effectStyle>
+        <a:effectLst>
+          <a:outerShdw blurRad="40000" dist="20000" dir="5400000" rotWithShape="0">
+            <a:srgbClr val="000000">
+              <a:alpha val="38000"/>
+            </a:srgbClr>
+          </a:outerShdw>
+        </a:effectLst>
+      </a:effectStyle>
+      <a:effectStyle>
+        <a:effectLst>
+          <a:outerShdw blurRad="40000" dist="23000" dir="5400000" rotWithShape="0">
+            <a:srgbClr val="000000">
+              <a:alpha val="35000"/>
+            </a:srgbClr>
+          </a:outerShdw>
+        </a:effectLst>
+      </a:effectStyle>
+      <a:effectStyle>
+        <a:effectLst>
+          <a:outerShdw blurRad="40000" dist="23000" dir="5400000" rotWithShape="0">
+            <a:srgbClr val="000000">
+              <a:alpha val="35000"/>
+            </a:srgbClr>
+          </a:outerShdw>
+        </a:effectLst>
+        <a:scene3d>
+          <a:camera prst="orthographicFront">
+            <a:rot lat="0" lon="0" rev="0"/>
+          </a:camera>
+          <a:lightRig rig="threePt" dir="t">
+            <a:rot lat="0" lon="0" rev="1200000"/>
+          </a:lightRig>
+        </a:scene3d>
+        <a:sp3d>
+          <a:bevelT w="63500" h="25400"/>
+        </a:sp3d>
+      </a:effectStyle>
+    </a:effectStyleLst>
+    <a:bgFillStyleLst>
+      <a:solidFill>
+        <a:schemeClr val="phClr"/>
+      </a:solidFill>
+      <a:gradFill rotWithShape="1">
+        <a:gsLst>
+          <a:gs pos="0">
+            <a:schemeClr val="phClr">
+              <a:tint val="40000"/>
+              <a:satMod val="350000"/>
+            </a:schemeClr>
+          </a:gs>
+          <a:gs pos="40000">
+            <a:schemeClr val="phClr">
+              <a:tint val="45000"/>
+              <a:shade val="99000"/>
+              <a:satMod val="350000"/>
+            </a:schemeClr>
+          </a:gs>
+          <a:gs pos="100000">
+            <a:schemeClr val="phClr">
+              <a:shade val="20000"/>
+              <a:satMod val="255000"/>
+            </a:schemeClr>
+          </a:gs>
+        </a:gsLst>
+        <a:path path="circle">
+          <a:fillToRect l="50000" t="-80000" r="50000" b="180000"/>
+        </a:path>
+      </a:gradFill>
+      <a:gradFill rotWithShape="1">
+        <a:gsLst>
+          <a:gs pos="0">
+            <a:schemeClr val="phClr">
+              <a:tint val="80000"/>
+              <a:satMod val="300000"/>
+            </a:schemeClr>
+          </a:gs>
+          <a:gs pos="100000">
+            <a:schemeClr val="phClr">
+              <a:shade val="30000"/>
+              <a:satMod val="200000"/>
+            </a:schemeClr>
+          </a:gs>
+        </a:gsLst>
+        <a:path path="circle">
+          <a:fillToRect l="50000" t="50000" r="50000" b="50000"/>
+        </a:path>
+      </a:gradFill>
+    </a:bgFillStyleLst>
+  </a:fmtScheme>
+</a:themeOverride>
 </file>
</xml_diff>

<commit_message>
Dual pie chart: The width of the two columns should be 3.5 and the center column should be 0.2.
</commit_message>
<xml_diff>
--- a/Branches/2.0/src/Word/Blocks/iResearch_(Dual Pie Chart).docx
+++ b/Branches/2.0/src/Word/Blocks/iResearch_(Dual Pie Chart).docx
@@ -10,8 +10,8 @@
         <w:tblLook w:val="01E0"/>
       </w:tblPr>
       <w:tblGrid>
-        <w:gridCol w:w="5079"/>
-        <w:gridCol w:w="232"/>
+        <w:gridCol w:w="5072"/>
+        <w:gridCol w:w="239"/>
         <w:gridCol w:w="5072"/>
       </w:tblGrid>
       <w:tr>
@@ -20,7 +20,7 @@
         </w:trPr>
         <w:tc>
           <w:tcPr>
-            <w:tcW w:w="2454" w:type="pct"/>
+            <w:tcW w:w="5040" w:type="dxa"/>
             <w:tcBorders>
               <w:top w:val="single" w:sz="6" w:space="0" w:color="396295"/>
               <w:bottom w:val="single" w:sz="6" w:space="0" w:color="396295"/>
@@ -44,7 +44,7 @@
         </w:tc>
         <w:tc>
           <w:tcPr>
-            <w:tcW w:w="120" w:type="pct"/>
+            <w:tcW w:w="288" w:type="dxa"/>
             <w:shd w:val="clear" w:color="auto" w:fill="FFFFFF"/>
           </w:tcPr>
           <w:p>
@@ -55,7 +55,7 @@
         </w:tc>
         <w:tc>
           <w:tcPr>
-            <w:tcW w:w="2426" w:type="pct"/>
+            <w:tcW w:w="5040" w:type="dxa"/>
             <w:tcBorders>
               <w:top w:val="single" w:sz="6" w:space="0" w:color="396295"/>
               <w:bottom w:val="single" w:sz="6" w:space="0" w:color="396295"/>
@@ -78,7 +78,7 @@
         </w:trPr>
         <w:tc>
           <w:tcPr>
-            <w:tcW w:w="2454" w:type="pct"/>
+            <w:tcW w:w="5040" w:type="dxa"/>
             <w:tcBorders>
               <w:top w:val="single" w:sz="6" w:space="0" w:color="396295"/>
               <w:bottom w:val="single" w:sz="6" w:space="0" w:color="396295"/>
@@ -95,6 +95,7 @@
             <w:r>
               <w:rPr>
                 <w:rFonts w:ascii="Calibri" w:hAnsi="Calibri" w:cs="Calibri"/>
+                <w:noProof/>
               </w:rPr>
               <w:drawing>
                 <wp:inline distT="0" distB="0" distL="0" distR="0">
@@ -114,7 +115,7 @@
         </w:tc>
         <w:tc>
           <w:tcPr>
-            <w:tcW w:w="120" w:type="pct"/>
+            <w:tcW w:w="288" w:type="dxa"/>
             <w:shd w:val="clear" w:color="auto" w:fill="FFFFFF"/>
           </w:tcPr>
           <w:p>
@@ -129,7 +130,7 @@
         </w:tc>
         <w:tc>
           <w:tcPr>
-            <w:tcW w:w="2426" w:type="pct"/>
+            <w:tcW w:w="5040" w:type="dxa"/>
             <w:tcBorders>
               <w:top w:val="single" w:sz="6" w:space="0" w:color="396295"/>
               <w:bottom w:val="single" w:sz="6" w:space="0" w:color="396295"/>
@@ -146,6 +147,7 @@
             <w:r>
               <w:rPr>
                 <w:rFonts w:ascii="Calibri" w:hAnsi="Calibri" w:cs="Calibri"/>
+                <w:noProof/>
               </w:rPr>
               <w:drawing>
                 <wp:inline distT="0" distB="0" distL="0" distR="0">
@@ -170,7 +172,7 @@
         </w:trPr>
         <w:tc>
           <w:tcPr>
-            <w:tcW w:w="2454" w:type="pct"/>
+            <w:tcW w:w="5040" w:type="dxa"/>
             <w:tcBorders>
               <w:top w:val="single" w:sz="6" w:space="0" w:color="396295"/>
             </w:tcBorders>
@@ -187,7 +189,7 @@
         </w:tc>
         <w:tc>
           <w:tcPr>
-            <w:tcW w:w="120" w:type="pct"/>
+            <w:tcW w:w="288" w:type="dxa"/>
             <w:shd w:val="clear" w:color="auto" w:fill="FFFFFF"/>
           </w:tcPr>
           <w:p>
@@ -198,7 +200,7 @@
         </w:tc>
         <w:tc>
           <w:tcPr>
-            <w:tcW w:w="2426" w:type="pct"/>
+            <w:tcW w:w="5040" w:type="dxa"/>
             <w:tcBorders>
               <w:top w:val="single" w:sz="6" w:space="0" w:color="396295"/>
             </w:tcBorders>

</xml_diff>